<commit_message>
Creado PDF Wireframes + definicion de logo
</commit_message>
<xml_diff>
--- a/SPRINT1/DESIGN/Proyecto Pronotebooks - Diseño.docx
+++ b/SPRINT1/DESIGN/Proyecto Pronotebooks - Diseño.docx
@@ -260,113 +260,7 @@
         <w:t xml:space="preserve"> </w:t>
       </w:r>
       <w:r>
-        <w:rPr>
-          <w:noProof/>
-        </w:rPr>
-        <w:drawing>
-          <wp:inline distT="0" distB="0" distL="0" distR="0" wp14:anchorId="3716ACFA" wp14:editId="39FAF738">
-            <wp:extent cx="1552575" cy="1552575"/>
-            <wp:effectExtent l="0" t="0" r="9525" b="9525"/>
-            <wp:docPr id="4" name="Imagen 4" descr="Interfaz de usuario gráfica, Aplicación, Teams&#10;&#10;Descripción generada automáticamente"/>
-            <wp:cNvGraphicFramePr>
-              <a:graphicFrameLocks xmlns:a="http://schemas.openxmlformats.org/drawingml/2006/main" noChangeAspect="1"/>
-            </wp:cNvGraphicFramePr>
-            <a:graphic xmlns:a="http://schemas.openxmlformats.org/drawingml/2006/main">
-              <a:graphicData uri="http://schemas.openxmlformats.org/drawingml/2006/picture">
-                <pic:pic xmlns:pic="http://schemas.openxmlformats.org/drawingml/2006/picture">
-                  <pic:nvPicPr>
-                    <pic:cNvPr id="4" name="Imagen 4" descr="Interfaz de usuario gráfica, Aplicación, Teams&#10;&#10;Descripción generada automáticamente"/>
-                    <pic:cNvPicPr>
-                      <a:picLocks noChangeAspect="1" noChangeArrowheads="1"/>
-                    </pic:cNvPicPr>
-                  </pic:nvPicPr>
-                  <pic:blipFill>
-                    <a:blip r:embed="rId7">
-                      <a:extLst>
-                        <a:ext uri="{28A0092B-C50C-407E-A947-70E740481C1C}">
-                          <a14:useLocalDpi xmlns:a14="http://schemas.microsoft.com/office/drawing/2010/main" val="0"/>
-                        </a:ext>
-                      </a:extLst>
-                    </a:blip>
-                    <a:srcRect/>
-                    <a:stretch>
-                      <a:fillRect/>
-                    </a:stretch>
-                  </pic:blipFill>
-                  <pic:spPr bwMode="auto">
-                    <a:xfrm>
-                      <a:off x="0" y="0"/>
-                      <a:ext cx="1552575" cy="1552575"/>
-                    </a:xfrm>
-                    <a:prstGeom prst="rect">
-                      <a:avLst/>
-                    </a:prstGeom>
-                    <a:noFill/>
-                    <a:ln>
-                      <a:noFill/>
-                    </a:ln>
-                  </pic:spPr>
-                </pic:pic>
-              </a:graphicData>
-            </a:graphic>
-          </wp:inline>
-        </w:drawing>
-      </w:r>
-      <w:r>
         <w:t xml:space="preserve">     </w:t>
-      </w:r>
-      <w:r>
-        <w:rPr>
-          <w:noProof/>
-        </w:rPr>
-        <w:drawing>
-          <wp:inline distT="0" distB="0" distL="0" distR="0" wp14:anchorId="0EE373C5" wp14:editId="4B8D6D2F">
-            <wp:extent cx="1562100" cy="1562100"/>
-            <wp:effectExtent l="0" t="0" r="0" b="0"/>
-            <wp:docPr id="5" name="Imagen 5" descr="Texto&#10;&#10;Descripción generada automáticamente con confianza media"/>
-            <wp:cNvGraphicFramePr>
-              <a:graphicFrameLocks xmlns:a="http://schemas.openxmlformats.org/drawingml/2006/main" noChangeAspect="1"/>
-            </wp:cNvGraphicFramePr>
-            <a:graphic xmlns:a="http://schemas.openxmlformats.org/drawingml/2006/main">
-              <a:graphicData uri="http://schemas.openxmlformats.org/drawingml/2006/picture">
-                <pic:pic xmlns:pic="http://schemas.openxmlformats.org/drawingml/2006/picture">
-                  <pic:nvPicPr>
-                    <pic:cNvPr id="5" name="Imagen 5" descr="Texto&#10;&#10;Descripción generada automáticamente con confianza media"/>
-                    <pic:cNvPicPr>
-                      <a:picLocks noChangeAspect="1" noChangeArrowheads="1"/>
-                    </pic:cNvPicPr>
-                  </pic:nvPicPr>
-                  <pic:blipFill>
-                    <a:blip r:embed="rId8">
-                      <a:extLst>
-                        <a:ext uri="{28A0092B-C50C-407E-A947-70E740481C1C}">
-                          <a14:useLocalDpi xmlns:a14="http://schemas.microsoft.com/office/drawing/2010/main" val="0"/>
-                        </a:ext>
-                      </a:extLst>
-                    </a:blip>
-                    <a:srcRect/>
-                    <a:stretch>
-                      <a:fillRect/>
-                    </a:stretch>
-                  </pic:blipFill>
-                  <pic:spPr bwMode="auto">
-                    <a:xfrm>
-                      <a:off x="0" y="0"/>
-                      <a:ext cx="1562100" cy="1562100"/>
-                    </a:xfrm>
-                    <a:prstGeom prst="rect">
-                      <a:avLst/>
-                    </a:prstGeom>
-                    <a:noFill/>
-                    <a:ln>
-                      <a:noFill/>
-                    </a:ln>
-                  </pic:spPr>
-                </pic:pic>
-              </a:graphicData>
-            </a:graphic>
-          </wp:inline>
-        </w:drawing>
       </w:r>
     </w:p>
     <w:p>
@@ -469,7 +363,7 @@
                     <pic:cNvPicPr/>
                   </pic:nvPicPr>
                   <pic:blipFill>
-                    <a:blip r:embed="rId9"/>
+                    <a:blip r:embed="rId7"/>
                     <a:stretch>
                       <a:fillRect/>
                     </a:stretch>
@@ -489,7 +383,7 @@
           </wp:inline>
         </w:drawing>
       </w:r>
-      <w:hyperlink r:id="rId10" w:history="1">
+      <w:hyperlink r:id="rId8" w:history="1">
         <w:r>
           <w:rPr>
             <w:rStyle w:val="Hipervnculo"/>

</xml_diff>